<commit_message>
added newlines at the end of menu functions. Also provided sample files
</commit_message>
<xml_diff>
--- a/instructions.docx
+++ b/instructions.docx
@@ -2,6 +2,7 @@
 <file path=word/document.xml><?xml version="1.0" encoding="utf-8"?>
 <w:document xmlns:wpc="http://schemas.microsoft.com/office/word/2010/wordprocessingCanvas" xmlns:cx="http://schemas.microsoft.com/office/drawing/2014/chartex" xmlns:cx1="http://schemas.microsoft.com/office/drawing/2015/9/8/chartex" xmlns:cx2="http://schemas.microsoft.com/office/drawing/2015/10/21/chartex" xmlns:cx3="http://schemas.microsoft.com/office/drawing/2016/5/9/chartex" xmlns:cx4="http://schemas.microsoft.com/office/drawing/2016/5/10/chartex" xmlns:cx5="http://schemas.microsoft.com/office/drawing/2016/5/11/chartex" xmlns:cx6="http://schemas.microsoft.com/office/drawing/2016/5/12/chartex" xmlns:cx7="http://schemas.microsoft.com/office/drawing/2016/5/13/chartex" xmlns:cx8="http://schemas.microsoft.com/office/drawing/2016/5/14/chartex" xmlns:mc="http://schemas.openxmlformats.org/markup-compatibility/2006" xmlns:aink="http://schemas.microsoft.com/office/drawing/2016/ink" xmlns:am3d="http://schemas.microsoft.com/office/drawing/2017/model3d" xmlns:o="urn:schemas-microsoft-com:office:office" xmlns:oel="http://schemas.microsoft.com/office/2019/extlst" xmlns:r="http://schemas.openxmlformats.org/officeDocument/2006/relationships" xmlns:m="http://schemas.openxmlformats.org/officeDocument/2006/math" xmlns:v="urn:schemas-microsoft-com:vml" xmlns:wp14="http://schemas.microsoft.com/office/word/2010/wordprocessingDrawing" xmlns:wp="http://schemas.openxmlformats.org/drawingml/2006/wordprocessingDrawing" xmlns:w10="urn:schemas-microsoft-com:office:word" xmlns:w="http://schemas.openxmlformats.org/wordprocessingml/2006/main" xmlns:w14="http://schemas.microsoft.com/office/word/2010/wordml" xmlns:w15="http://schemas.microsoft.com/office/word/2012/wordml" xmlns:w16cex="http://schemas.microsoft.com/office/word/2018/wordml/cex" xmlns:w16cid="http://schemas.microsoft.com/office/word/2016/wordml/cid" xmlns:w16="http://schemas.microsoft.com/office/word/2018/wordml" xmlns:w16du="http://schemas.microsoft.com/office/word/2023/wordml/word16du" xmlns:w16sdtdh="http://schemas.microsoft.com/office/word/2020/wordml/sdtdatahash" xmlns:w16sdtfl="http://schemas.microsoft.com/office/word/2024/wordml/sdtformatlock" xmlns:w16se="http://schemas.microsoft.com/office/word/2015/wordml/symex" xmlns:wpg="http://schemas.microsoft.com/office/word/2010/wordprocessingGroup" xmlns:wpi="http://schemas.microsoft.com/office/word/2010/wordprocessingInk" xmlns:wne="http://schemas.microsoft.com/office/word/2006/wordml" xmlns:wps="http://schemas.microsoft.com/office/word/2010/wordprocessingShape" mc:Ignorable="w14 w15 w16se w16cid w16 w16cex w16sdtdh w16sdtfl w16du wp14">
   <w:body>
+    <w:p/>
     <w:p>
       <w:r>
         <w:t xml:space="preserve">You can </w:t>
@@ -10,15 +11,7 @@
         <w:t>compile</w:t>
       </w:r>
       <w:r>
-        <w:t xml:space="preserve"> the program in a </w:t>
-      </w:r>
-      <w:proofErr w:type="spellStart"/>
-      <w:r>
-        <w:t>linux</w:t>
-      </w:r>
-      <w:proofErr w:type="spellEnd"/>
-      <w:r>
-        <w:t xml:space="preserve"> terminal using the command</w:t>
+        <w:t xml:space="preserve"> the program in a linux terminal using the command</w:t>
       </w:r>
     </w:p>
     <w:p>
@@ -37,13 +30,8 @@
     <w:p>
       <w:r>
         <w:tab/>
-        <w:t>./</w:t>
-      </w:r>
-      <w:proofErr w:type="spellStart"/>
-      <w:r>
-        <w:t>a.out</w:t>
-      </w:r>
-      <w:proofErr w:type="spellEnd"/>
+        <w:t>./a.out</w:t>
+      </w:r>
     </w:p>
     <w:p>
       <w:r>
@@ -52,28 +40,76 @@
     </w:p>
     <w:p>
       <w:r>
-        <w:t xml:space="preserve">Do not choose to encrypt or decrypt from file if you do not have a file and key prepared already. If you do you will have to </w:t>
-      </w:r>
-      <w:proofErr w:type="gramStart"/>
-      <w:r>
-        <w:t>exit</w:t>
-      </w:r>
-      <w:proofErr w:type="gramEnd"/>
-      <w:r>
-        <w:t xml:space="preserve"> </w:t>
-      </w:r>
-      <w:proofErr w:type="gramStart"/>
-      <w:r>
-        <w:t>out of the</w:t>
-      </w:r>
-      <w:proofErr w:type="gramEnd"/>
-      <w:r>
-        <w:t xml:space="preserve"> program and restart it.</w:t>
+        <w:t>Do not choose to encrypt or decrypt from file if you do not have a file and key prepared already. If you do you will have to exit out of the program and restart it.</w:t>
       </w:r>
     </w:p>
     <w:p>
       <w:r>
         <w:t>Continue to follow the instructions as displayed on the screen. After successfully using one of the functions, the program will ask if you’d like to continue. Enter 1 if you would and 0 if you wouldn’t</w:t>
+      </w:r>
+    </w:p>
+    <w:p/>
+    <w:p>
+      <w:r>
+        <w:t>The sample files provided are:</w:t>
+      </w:r>
+    </w:p>
+    <w:p>
+      <w:pPr>
+        <w:pStyle w:val="ListParagraph"/>
+        <w:numPr>
+          <w:ilvl w:val="0"/>
+          <w:numId w:val="1"/>
+        </w:numPr>
+      </w:pPr>
+      <w:r>
+        <w:t>sampleEncrypted.txt</w:t>
+      </w:r>
+    </w:p>
+    <w:p>
+      <w:pPr>
+        <w:pStyle w:val="ListParagraph"/>
+        <w:numPr>
+          <w:ilvl w:val="0"/>
+          <w:numId w:val="1"/>
+        </w:numPr>
+      </w:pPr>
+      <w:r>
+        <w:t>sampleKey.txt</w:t>
+      </w:r>
+    </w:p>
+    <w:p>
+      <w:pPr>
+        <w:pStyle w:val="ListParagraph"/>
+        <w:numPr>
+          <w:ilvl w:val="0"/>
+          <w:numId w:val="1"/>
+        </w:numPr>
+      </w:pPr>
+      <w:r>
+        <w:t>sampleDecrypted.txt</w:t>
+      </w:r>
+    </w:p>
+    <w:p>
+      <w:pPr>
+        <w:pStyle w:val="ListParagraph"/>
+        <w:numPr>
+          <w:ilvl w:val="0"/>
+          <w:numId w:val="1"/>
+        </w:numPr>
+      </w:pPr>
+      <w:r>
+        <w:t>plainTextSample.txt</w:t>
+      </w:r>
+    </w:p>
+    <w:p>
+      <w:r>
+        <w:t>the sample encrypted is encrypted from the sample plaintext using the sample key. The sample decrypted was decrypted from the sample encrypted using the sample key.</w:t>
+      </w:r>
+    </w:p>
+    <w:p>
+      <w:r>
+        <w:tab/>
       </w:r>
     </w:p>
     <w:sectPr>
@@ -84,6 +120,103 @@
     </w:sectPr>
   </w:body>
 </w:document>
+</file>
+
+<file path=word/numbering.xml><?xml version="1.0" encoding="utf-8"?>
+<w:numbering xmlns:wpc="http://schemas.microsoft.com/office/word/2010/wordprocessingCanvas" xmlns:cx="http://schemas.microsoft.com/office/drawing/2014/chartex" xmlns:cx1="http://schemas.microsoft.com/office/drawing/2015/9/8/chartex" xmlns:cx2="http://schemas.microsoft.com/office/drawing/2015/10/21/chartex" xmlns:cx3="http://schemas.microsoft.com/office/drawing/2016/5/9/chartex" xmlns:cx4="http://schemas.microsoft.com/office/drawing/2016/5/10/chartex" xmlns:cx5="http://schemas.microsoft.com/office/drawing/2016/5/11/chartex" xmlns:cx6="http://schemas.microsoft.com/office/drawing/2016/5/12/chartex" xmlns:cx7="http://schemas.microsoft.com/office/drawing/2016/5/13/chartex" xmlns:cx8="http://schemas.microsoft.com/office/drawing/2016/5/14/chartex" xmlns:mc="http://schemas.openxmlformats.org/markup-compatibility/2006" xmlns:aink="http://schemas.microsoft.com/office/drawing/2016/ink" xmlns:am3d="http://schemas.microsoft.com/office/drawing/2017/model3d" xmlns:o="urn:schemas-microsoft-com:office:office" xmlns:oel="http://schemas.microsoft.com/office/2019/extlst" xmlns:r="http://schemas.openxmlformats.org/officeDocument/2006/relationships" xmlns:m="http://schemas.openxmlformats.org/officeDocument/2006/math" xmlns:v="urn:schemas-microsoft-com:vml" xmlns:wp14="http://schemas.microsoft.com/office/word/2010/wordprocessingDrawing" xmlns:wp="http://schemas.openxmlformats.org/drawingml/2006/wordprocessingDrawing" xmlns:w10="urn:schemas-microsoft-com:office:word" xmlns:w="http://schemas.openxmlformats.org/wordprocessingml/2006/main" xmlns:w14="http://schemas.microsoft.com/office/word/2010/wordml" xmlns:w15="http://schemas.microsoft.com/office/word/2012/wordml" xmlns:w16cex="http://schemas.microsoft.com/office/word/2018/wordml/cex" xmlns:w16cid="http://schemas.microsoft.com/office/word/2016/wordml/cid" xmlns:w16="http://schemas.microsoft.com/office/word/2018/wordml" xmlns:w16du="http://schemas.microsoft.com/office/word/2023/wordml/word16du" xmlns:w16sdtdh="http://schemas.microsoft.com/office/word/2020/wordml/sdtdatahash" xmlns:w16sdtfl="http://schemas.microsoft.com/office/word/2024/wordml/sdtformatlock" xmlns:w16se="http://schemas.microsoft.com/office/word/2015/wordml/symex" xmlns:wpg="http://schemas.microsoft.com/office/word/2010/wordprocessingGroup" xmlns:wpi="http://schemas.microsoft.com/office/word/2010/wordprocessingInk" xmlns:wne="http://schemas.microsoft.com/office/word/2006/wordml" xmlns:wps="http://schemas.microsoft.com/office/word/2010/wordprocessingShape" mc:Ignorable="w14 w15 w16se w16cid w16 w16cex w16sdtdh w16sdtfl w16du wp14">
+  <w:abstractNum w:abstractNumId="0" w15:restartNumberingAfterBreak="0">
+    <w:nsid w:val="3F5E40AA"/>
+    <w:multiLevelType w:val="hybridMultilevel"/>
+    <w:tmpl w:val="C85616D6"/>
+    <w:lvl w:ilvl="0" w:tplc="9EEE8034">
+      <w:start w:val="1"/>
+      <w:numFmt w:val="decimal"/>
+      <w:lvlText w:val="%1."/>
+      <w:lvlJc w:val="left"/>
+      <w:pPr>
+        <w:ind w:left="1080" w:hanging="360"/>
+      </w:pPr>
+      <w:rPr>
+        <w:rFonts w:hint="default"/>
+      </w:rPr>
+    </w:lvl>
+    <w:lvl w:ilvl="1" w:tplc="04090019" w:tentative="1">
+      <w:start w:val="1"/>
+      <w:numFmt w:val="lowerLetter"/>
+      <w:lvlText w:val="%2."/>
+      <w:lvlJc w:val="left"/>
+      <w:pPr>
+        <w:ind w:left="1800" w:hanging="360"/>
+      </w:pPr>
+    </w:lvl>
+    <w:lvl w:ilvl="2" w:tplc="0409001B" w:tentative="1">
+      <w:start w:val="1"/>
+      <w:numFmt w:val="lowerRoman"/>
+      <w:lvlText w:val="%3."/>
+      <w:lvlJc w:val="right"/>
+      <w:pPr>
+        <w:ind w:left="2520" w:hanging="180"/>
+      </w:pPr>
+    </w:lvl>
+    <w:lvl w:ilvl="3" w:tplc="0409000F" w:tentative="1">
+      <w:start w:val="1"/>
+      <w:numFmt w:val="decimal"/>
+      <w:lvlText w:val="%4."/>
+      <w:lvlJc w:val="left"/>
+      <w:pPr>
+        <w:ind w:left="3240" w:hanging="360"/>
+      </w:pPr>
+    </w:lvl>
+    <w:lvl w:ilvl="4" w:tplc="04090019" w:tentative="1">
+      <w:start w:val="1"/>
+      <w:numFmt w:val="lowerLetter"/>
+      <w:lvlText w:val="%5."/>
+      <w:lvlJc w:val="left"/>
+      <w:pPr>
+        <w:ind w:left="3960" w:hanging="360"/>
+      </w:pPr>
+    </w:lvl>
+    <w:lvl w:ilvl="5" w:tplc="0409001B" w:tentative="1">
+      <w:start w:val="1"/>
+      <w:numFmt w:val="lowerRoman"/>
+      <w:lvlText w:val="%6."/>
+      <w:lvlJc w:val="right"/>
+      <w:pPr>
+        <w:ind w:left="4680" w:hanging="180"/>
+      </w:pPr>
+    </w:lvl>
+    <w:lvl w:ilvl="6" w:tplc="0409000F" w:tentative="1">
+      <w:start w:val="1"/>
+      <w:numFmt w:val="decimal"/>
+      <w:lvlText w:val="%7."/>
+      <w:lvlJc w:val="left"/>
+      <w:pPr>
+        <w:ind w:left="5400" w:hanging="360"/>
+      </w:pPr>
+    </w:lvl>
+    <w:lvl w:ilvl="7" w:tplc="04090019" w:tentative="1">
+      <w:start w:val="1"/>
+      <w:numFmt w:val="lowerLetter"/>
+      <w:lvlText w:val="%8."/>
+      <w:lvlJc w:val="left"/>
+      <w:pPr>
+        <w:ind w:left="6120" w:hanging="360"/>
+      </w:pPr>
+    </w:lvl>
+    <w:lvl w:ilvl="8" w:tplc="0409001B" w:tentative="1">
+      <w:start w:val="1"/>
+      <w:numFmt w:val="lowerRoman"/>
+      <w:lvlText w:val="%9."/>
+      <w:lvlJc w:val="right"/>
+      <w:pPr>
+        <w:ind w:left="6840" w:hanging="180"/>
+      </w:pPr>
+    </w:lvl>
+  </w:abstractNum>
+  <w:num w:numId="1" w16cid:durableId="1413698003">
+    <w:abstractNumId w:val="0"/>
+  </w:num>
+</w:numbering>
 </file>
 
 <file path=word/styles.xml><?xml version="1.0" encoding="utf-8"?>

</xml_diff>

<commit_message>
changed samples to a more professional text
</commit_message>
<xml_diff>
--- a/instructions.docx
+++ b/instructions.docx
@@ -99,7 +99,10 @@
         </w:numPr>
       </w:pPr>
       <w:r>
-        <w:t>plainTextSample.txt</w:t>
+        <w:t>samplePlainText</w:t>
+      </w:r>
+      <w:r>
+        <w:t>.txt</w:t>
       </w:r>
     </w:p>
     <w:p>

</xml_diff>